<commit_message>
Added Robotics AI code
</commit_message>
<xml_diff>
--- a/Developer/Android App Development/Android Development Notes.docx
+++ b/Developer/Android App Development/Android Development Notes.docx
@@ -3608,17 +3608,7 @@
           <w:sz w:val="24"/>
           <w:szCs w:val="24"/>
         </w:rPr>
-        <w:t>out screens w</w:t>
-      </w:r>
-      <w:bookmarkStart w:id="0" w:name="_GoBack"/>
-      <w:bookmarkEnd w:id="0"/>
-      <w:r>
-        <w:rPr>
-          <w:rFonts w:ascii="Times New Roman" w:hAnsi="Times New Roman" w:cs="Times New Roman"/>
-          <w:sz w:val="24"/>
-          <w:szCs w:val="24"/>
-        </w:rPr>
-        <w:t>ith ViewGroup and View</w:t>
+        <w:t>out screens with ViewGroup and View</w:t>
       </w:r>
     </w:p>
     <w:p>
@@ -8704,7 +8694,25 @@
           <w:sz w:val="24"/>
           <w:szCs w:val="24"/>
         </w:rPr>
-        <w:t>Example: Intent intent = new Intent(this, AboutActivity.class);</w:t>
+        <w:t>Example: Intent intent = new Intent(</w:t>
+      </w:r>
+      <w:r>
+        <w:rPr>
+          <w:rFonts w:ascii="Times New Roman" w:hAnsi="Times New Roman" w:cs="Times New Roman"/>
+          <w:sz w:val="24"/>
+          <w:szCs w:val="24"/>
+        </w:rPr>
+        <w:t>getApplicationContext()</w:t>
+      </w:r>
+      <w:bookmarkStart w:id="0" w:name="_GoBack"/>
+      <w:bookmarkEnd w:id="0"/>
+      <w:r>
+        <w:rPr>
+          <w:rFonts w:ascii="Times New Roman" w:hAnsi="Times New Roman" w:cs="Times New Roman"/>
+          <w:sz w:val="24"/>
+          <w:szCs w:val="24"/>
+        </w:rPr>
+        <w:t>, AboutActivity.class);</w:t>
       </w:r>
     </w:p>
     <w:p>

</xml_diff>